<commit_message>
updates to all templates. correct code for proper options on cars
</commit_message>
<xml_diff>
--- a/PDFTemplateGenerator/Resources/Raw/Parker_MailMerge_BuyersGuide.docx
+++ b/PDFTemplateGenerator/Resources/Raw/Parker_MailMerge_BuyersGuide.docx
@@ -25,7 +25,6 @@
         <w:spacing w:after="100"/>
         <w:rPr>
           <w:b/>
-          <w:lang w:val="fr-FR"/>
         </w:rPr>
       </w:pPr>
       <w:r>
@@ -39,7 +38,6 @@
         <w:rPr>
           <w:b/>
           <w:bCs/>
-          <w:lang w:val="fr-FR"/>
         </w:rPr>
         <w:instrText xml:space="preserve"> MERGEFIELD Make </w:instrText>
       </w:r>
@@ -55,9 +53,8 @@
           <w:b/>
           <w:bCs/>
           <w:noProof/>
-          <w:lang w:val="fr-FR"/>
         </w:rPr>
-        <w:t>Audi</w:t>
+        <w:t>«Make»</w:t>
       </w:r>
       <w:r>
         <w:rPr>
@@ -67,31 +64,25 @@
         <w:fldChar w:fldCharType="end"/>
       </w:r>
       <w:r>
-        <w:rPr>
-          <w:lang w:val="fr-FR"/>
-        </w:rPr>
         <w:t xml:space="preserve">   </w:t>
       </w:r>
       <w:r>
         <w:rPr>
           <w:b/>
-          <w:lang w:val="fr-FR"/>
         </w:rPr>
         <w:t xml:space="preserve">    </w:t>
       </w:r>
       <w:r>
         <w:rPr>
           <w:b/>
-          <w:lang w:val="fr-FR"/>
         </w:rPr>
-        <w:t xml:space="preserve">           </w:t>
+        <w:t xml:space="preserve">         </w:t>
       </w:r>
       <w:r>
         <w:rPr>
           <w:b/>
-          <w:lang w:val="fr-FR"/>
         </w:rPr>
-        <w:t xml:space="preserve">         </w:t>
+        <w:t xml:space="preserve">        </w:t>
       </w:r>
       <w:r>
         <w:rPr>
@@ -104,7 +95,6 @@
         <w:rPr>
           <w:b/>
           <w:bCs/>
-          <w:lang w:val="fr-FR"/>
         </w:rPr>
         <w:instrText xml:space="preserve"> MERGEFIELD Model </w:instrText>
       </w:r>
@@ -120,9 +110,8 @@
           <w:b/>
           <w:bCs/>
           <w:noProof/>
-          <w:lang w:val="fr-FR"/>
         </w:rPr>
-        <w:t>SQ5</w:t>
+        <w:t>«Model»</w:t>
       </w:r>
       <w:r>
         <w:rPr>
@@ -132,22 +121,25 @@
         <w:fldChar w:fldCharType="end"/>
       </w:r>
       <w:r>
-        <w:rPr>
-          <w:lang w:val="fr-FR"/>
-        </w:rPr>
         <w:t xml:space="preserve">    </w:t>
       </w:r>
       <w:r>
-        <w:rPr>
-          <w:lang w:val="fr-FR"/>
-        </w:rPr>
+        <w:t xml:space="preserve">           </w:t>
+      </w:r>
+      <w:r>
         <w:t xml:space="preserve">            </w:t>
       </w:r>
       <w:r>
-        <w:rPr>
-          <w:lang w:val="fr-FR"/>
-        </w:rPr>
-        <w:t xml:space="preserve">                     </w:t>
+        <w:t xml:space="preserve">   </w:t>
+      </w:r>
+      <w:r>
+        <w:t xml:space="preserve">        </w:t>
+      </w:r>
+      <w:r>
+        <w:t xml:space="preserve">  </w:t>
+      </w:r>
+      <w:r>
+        <w:t xml:space="preserve"> </w:t>
       </w:r>
       <w:r>
         <w:rPr>
@@ -158,7 +150,6 @@
       <w:r>
         <w:rPr>
           <w:b/>
-          <w:lang w:val="fr-FR"/>
         </w:rPr>
         <w:instrText xml:space="preserve"> MERGEFIELD Year </w:instrText>
       </w:r>
@@ -172,9 +163,8 @@
         <w:rPr>
           <w:b/>
           <w:noProof/>
-          <w:lang w:val="fr-FR"/>
         </w:rPr>
-        <w:t>2018</w:t>
+        <w:t>«Year»</w:t>
       </w:r>
       <w:r>
         <w:rPr>
@@ -185,23 +175,14 @@
       <w:r>
         <w:rPr>
           <w:b/>
-          <w:lang w:val="fr-FR"/>
         </w:rPr>
-        <w:t xml:space="preserve">                                   </w:t>
+        <w:t xml:space="preserve">                        </w:t>
       </w:r>
       <w:r>
         <w:rPr>
           <w:b/>
-          <w:lang w:val="fr-FR"/>
         </w:rPr>
-        <w:t xml:space="preserve">          </w:t>
-      </w:r>
-      <w:r>
-        <w:rPr>
-          <w:b/>
-          <w:lang w:val="fr-FR"/>
-        </w:rPr>
-        <w:t xml:space="preserve">   </w:t>
+        <w:t xml:space="preserve">     </w:t>
       </w:r>
       <w:r>
         <w:rPr>
@@ -212,7 +193,6 @@
       <w:r>
         <w:rPr>
           <w:b/>
-          <w:lang w:val="fr-FR"/>
         </w:rPr>
         <w:instrText xml:space="preserve"> MERGEFIELD VIN </w:instrText>
       </w:r>
@@ -226,9 +206,8 @@
         <w:rPr>
           <w:b/>
           <w:noProof/>
-          <w:lang w:val="fr-FR"/>
         </w:rPr>
-        <w:t>WA1C4AFY4J2040411</w:t>
+        <w:t>«VIN»</w:t>
       </w:r>
       <w:r>
         <w:rPr>
@@ -240,9 +219,6 @@
     <w:p>
       <w:pPr>
         <w:spacing w:after="100"/>
-        <w:rPr>
-          <w:lang w:val="fr-FR"/>
-        </w:rPr>
       </w:pPr>
     </w:p>
     <w:p>
@@ -251,13 +227,11 @@
         <w:rPr>
           <w:b/>
           <w:bCs/>
-          <w:lang w:val="fr-FR"/>
         </w:rPr>
       </w:pPr>
       <w:r>
         <w:rPr>
           <w:b/>
-          <w:lang w:val="fr-FR"/>
         </w:rPr>
         <w:t xml:space="preserve">Trim: </w:t>
       </w:r>
@@ -270,7 +244,6 @@
       <w:r>
         <w:rPr>
           <w:b/>
-          <w:lang w:val="fr-FR"/>
         </w:rPr>
         <w:instrText xml:space="preserve"> MERGEFIELD Trim </w:instrText>
       </w:r>
@@ -284,9 +257,8 @@
         <w:rPr>
           <w:b/>
           <w:noProof/>
-          <w:lang w:val="fr-FR"/>
         </w:rPr>
-        <w:t>Prestige</w:t>
+        <w:t>«Trim»</w:t>
       </w:r>
       <w:r>
         <w:rPr>
@@ -295,39 +267,21 @@
         <w:fldChar w:fldCharType="end"/>
       </w:r>
       <w:r>
-        <w:rPr>
-          <w:lang w:val="fr-FR"/>
-        </w:rPr>
         <w:t xml:space="preserve">                                                                    </w:t>
       </w:r>
       <w:r>
-        <w:rPr>
-          <w:lang w:val="fr-FR"/>
-        </w:rPr>
         <w:t xml:space="preserve">     </w:t>
       </w:r>
       <w:r>
-        <w:rPr>
-          <w:lang w:val="fr-FR"/>
-        </w:rPr>
         <w:t xml:space="preserve">                  </w:t>
       </w:r>
       <w:r>
-        <w:rPr>
-          <w:lang w:val="fr-FR"/>
-        </w:rPr>
         <w:t xml:space="preserve">   </w:t>
       </w:r>
       <w:r>
-        <w:rPr>
-          <w:lang w:val="fr-FR"/>
-        </w:rPr>
         <w:t xml:space="preserve">                               </w:t>
       </w:r>
       <w:r>
-        <w:rPr>
-          <w:lang w:val="fr-FR"/>
-        </w:rPr>
         <w:t xml:space="preserve"> </w:t>
       </w:r>
       <w:r>
@@ -341,7 +295,6 @@
         <w:rPr>
           <w:b/>
           <w:bCs/>
-          <w:lang w:val="fr-FR"/>
         </w:rPr>
         <w:instrText xml:space="preserve"> MERGEFIELD Stock_No </w:instrText>
       </w:r>
@@ -357,9 +310,8 @@
           <w:b/>
           <w:bCs/>
           <w:noProof/>
-          <w:lang w:val="fr-FR"/>
         </w:rPr>
-        <w:t>040411</w:t>
+        <w:t>«Stock_No»</w:t>
       </w:r>
       <w:r>
         <w:rPr>
@@ -378,14 +330,12 @@
       <w:r>
         <w:rPr>
           <w:b/>
-          <w:lang w:val="fr-FR"/>
         </w:rPr>
         <w:t xml:space="preserve"> </w:t>
       </w:r>
       <w:r>
         <w:rPr>
           <w:b/>
-          <w:lang w:val="fr-FR"/>
         </w:rPr>
         <w:t xml:space="preserve">                                                                                               </w:t>
       </w:r>
@@ -418,7 +368,7 @@
           <w:b/>
           <w:noProof/>
         </w:rPr>
-        <w:t>86,442</w:t>
+        <w:t>«Mileage»</w:t>
       </w:r>
       <w:r>
         <w:rPr>
@@ -461,7 +411,7 @@
           <w:b/>
           <w:noProof/>
         </w:rPr>
-        <w:t>AS-IS</w:t>
+        <w:t>«Warranty_Type»</w:t>
       </w:r>
       <w:r>
         <w:rPr>
@@ -754,7 +704,7 @@
     </w:p>
     <w:sectPr>
       <w:pgSz w:w="12240" w:h="15840"/>
-      <w:pgMar w:top="450" w:right="720" w:bottom="900" w:left="810" w:header="720" w:footer="720" w:gutter="0"/>
+      <w:pgMar w:top="450" w:right="720" w:bottom="900" w:left="1080" w:header="720" w:footer="720" w:gutter="0"/>
       <w:cols w:space="720"/>
       <w:docGrid w:linePitch="360"/>
     </w:sectPr>

</xml_diff>